<commit_message>
pilot version of task
</commit_message>
<xml_diff>
--- a/instructions/Instructions.docx
+++ b/instructions/Instructions.docx
@@ -16,7 +16,37 @@
     <w:p/>
     <w:p>
       <w:r>
-        <w:t>Some images are special, the correct response will the opposite of the preceding response. So, if you previously correctly responded “Left”, then the correct response would now be “Right”.</w:t>
+        <w:t>Some images are special</w:t>
+      </w:r>
+      <w:r>
+        <w:t>:</w:t>
+      </w:r>
+      <w:r>
+        <w:t xml:space="preserve"> the correct response </w:t>
+      </w:r>
+      <w:r>
+        <w:t>is</w:t>
+      </w:r>
+      <w:r>
+        <w:t xml:space="preserve"> the opposite of the preceding </w:t>
+      </w:r>
+      <w:r>
+        <w:t xml:space="preserve">correct </w:t>
+      </w:r>
+      <w:r>
+        <w:t xml:space="preserve">response. </w:t>
+      </w:r>
+      <w:r>
+        <w:t xml:space="preserve">That is, </w:t>
+      </w:r>
+      <w:r>
+        <w:t xml:space="preserve">if </w:t>
+      </w:r>
+      <w:r>
+        <w:t>the previous correct answer was</w:t>
+      </w:r>
+      <w:r>
+        <w:t xml:space="preserve"> “Left” then the correct response would now be “Right”.</w:t>
       </w:r>
     </w:p>
     <w:p/>
@@ -28,7 +58,13 @@
     <w:p/>
     <w:p>
       <w:r>
-        <w:t>You can take as long as you like on each image, but the task will not continue until you press “Left” or “Right”</w:t>
+        <w:t xml:space="preserve">You can take as long as you like on each image, but the task will not continue until you press </w:t>
+      </w:r>
+      <w:r>
+        <w:t xml:space="preserve">the </w:t>
+      </w:r>
+      <w:r>
+        <w:t>“Left” or “Right”</w:t>
       </w:r>
       <w:r>
         <w:t xml:space="preserve"> arrow key</w:t>
@@ -40,7 +76,13 @@
     <w:p/>
     <w:p>
       <w:r>
-        <w:t>This experiment will have three blocks, each block will take approximately 10 minutes to complete.</w:t>
+        <w:t>Th</w:t>
+      </w:r>
+      <w:r>
+        <w:t>e</w:t>
+      </w:r>
+      <w:r>
+        <w:t xml:space="preserve"> experiment will have three blocks, each block will take approximately 10 minutes to complete.</w:t>
       </w:r>
     </w:p>
     <w:sectPr>

</xml_diff>